<commit_message>
Added some fixes in .docx word course paper file
</commit_message>
<xml_diff>
--- a/Курсовая_работа_Воронин_Артемий_ШАД_212.docx
+++ b/Курсовая_работа_Воронин_Артемий_ШАД_212.docx
@@ -2232,7 +2232,23 @@
           <w:sz w:val="28"/>
           <w:szCs w:val="28"/>
         </w:rPr>
-        <w:t>дорожно-транспортное-происшествие.</w:t>
+        <w:t>дорожно-транспортное</w:t>
+      </w:r>
+      <w:r>
+        <w:rPr>
+          <w:rFonts w:ascii="Times New Roman" w:hAnsi="Times New Roman" w:cs="Times New Roman"/>
+          <w:sz w:val="28"/>
+          <w:szCs w:val="28"/>
+        </w:rPr>
+        <w:t xml:space="preserve"> </w:t>
+      </w:r>
+      <w:r>
+        <w:rPr>
+          <w:rFonts w:ascii="Times New Roman" w:hAnsi="Times New Roman" w:cs="Times New Roman"/>
+          <w:sz w:val="28"/>
+          <w:szCs w:val="28"/>
+        </w:rPr>
+        <w:t>происшествие.</w:t>
       </w:r>
     </w:p>
     <w:p>
@@ -2504,7 +2520,7 @@
           <w:sz w:val="28"/>
           <w:szCs w:val="28"/>
         </w:rPr>
-        <w:t>-</w:t>
+        <w:t xml:space="preserve"> </w:t>
       </w:r>
       <w:r>
         <w:rPr>
@@ -2521,7 +2537,7 @@
           <w:sz w:val="28"/>
           <w:szCs w:val="28"/>
         </w:rPr>
-        <w:t>-</w:t>
+        <w:t xml:space="preserve"> </w:t>
       </w:r>
       <w:r>
         <w:rPr>
@@ -3411,7 +3427,55 @@
           <w:sz w:val="28"/>
           <w:szCs w:val="28"/>
         </w:rPr>
-        <w:t>, с учетом погодных условий.</w:t>
+        <w:t xml:space="preserve">, </w:t>
+      </w:r>
+      <w:r>
+        <w:rPr>
+          <w:rFonts w:ascii="Times New Roman" w:hAnsi="Times New Roman" w:cs="Times New Roman"/>
+          <w:sz w:val="28"/>
+          <w:szCs w:val="28"/>
+        </w:rPr>
+        <w:t xml:space="preserve">учитывая </w:t>
+      </w:r>
+      <w:r>
+        <w:rPr>
+          <w:rFonts w:ascii="Times New Roman" w:hAnsi="Times New Roman" w:cs="Times New Roman"/>
+          <w:sz w:val="28"/>
+          <w:szCs w:val="28"/>
+        </w:rPr>
+        <w:t>погодны</w:t>
+      </w:r>
+      <w:r>
+        <w:rPr>
+          <w:rFonts w:ascii="Times New Roman" w:hAnsi="Times New Roman" w:cs="Times New Roman"/>
+          <w:sz w:val="28"/>
+          <w:szCs w:val="28"/>
+        </w:rPr>
+        <w:t xml:space="preserve">е </w:t>
+      </w:r>
+      <w:r>
+        <w:rPr>
+          <w:rFonts w:ascii="Times New Roman" w:hAnsi="Times New Roman" w:cs="Times New Roman"/>
+          <w:sz w:val="28"/>
+          <w:szCs w:val="28"/>
+        </w:rPr>
+        <w:t>услови</w:t>
+      </w:r>
+      <w:r>
+        <w:rPr>
+          <w:rFonts w:ascii="Times New Roman" w:hAnsi="Times New Roman" w:cs="Times New Roman"/>
+          <w:sz w:val="28"/>
+          <w:szCs w:val="28"/>
+        </w:rPr>
+        <w:t>я</w:t>
+      </w:r>
+      <w:r>
+        <w:rPr>
+          <w:rFonts w:ascii="Times New Roman" w:hAnsi="Times New Roman" w:cs="Times New Roman"/>
+          <w:sz w:val="28"/>
+          <w:szCs w:val="28"/>
+        </w:rPr>
+        <w:t>.</w:t>
       </w:r>
     </w:p>
     <w:p>
@@ -4558,15 +4622,15 @@
           <w:sz w:val="28"/>
           <w:szCs w:val="28"/>
         </w:rPr>
-        <w:t>. Это может плохо повлиять на способность  предсказани</w:t>
-      </w:r>
-      <w:r>
-        <w:rPr>
-          <w:rFonts w:ascii="Times New Roman" w:hAnsi="Times New Roman" w:cs="Times New Roman"/>
-          <w:sz w:val="28"/>
-          <w:szCs w:val="28"/>
-        </w:rPr>
-        <w:t>я</w:t>
+        <w:t xml:space="preserve">. Это может плохо повлиять на </w:t>
+      </w:r>
+      <w:r>
+        <w:rPr>
+          <w:rFonts w:ascii="Times New Roman" w:hAnsi="Times New Roman" w:cs="Times New Roman"/>
+          <w:sz w:val="28"/>
+          <w:szCs w:val="28"/>
+        </w:rPr>
+        <w:t>способность предсказания</w:t>
       </w:r>
       <w:r>
         <w:rPr>
@@ -4851,7 +4915,23 @@
           <w:sz w:val="28"/>
           <w:szCs w:val="28"/>
         </w:rPr>
-        <w:t>” описывает тяжесть происшествия. Его отсутствие (</w:t>
+        <w:t>” описывает тяжесть происшествия. Его</w:t>
+      </w:r>
+      <w:r>
+        <w:rPr>
+          <w:rFonts w:ascii="Times New Roman" w:hAnsi="Times New Roman" w:cs="Times New Roman"/>
+          <w:sz w:val="28"/>
+          <w:szCs w:val="28"/>
+        </w:rPr>
+        <w:t xml:space="preserve"> пропуск</w:t>
+      </w:r>
+      <w:r>
+        <w:rPr>
+          <w:rFonts w:ascii="Times New Roman" w:hAnsi="Times New Roman" w:cs="Times New Roman"/>
+          <w:sz w:val="28"/>
+          <w:szCs w:val="28"/>
+        </w:rPr>
+        <w:t xml:space="preserve"> (</w:t>
       </w:r>
       <w:r>
         <w:rPr>
@@ -4972,15 +5052,6 @@
     </w:p>
     <w:p>
       <w:pPr>
-        <w:rPr>
-          <w:rFonts w:ascii="Times New Roman" w:hAnsi="Times New Roman" w:cs="Times New Roman"/>
-          <w:sz w:val="28"/>
-          <w:szCs w:val="28"/>
-        </w:rPr>
-      </w:pPr>
-    </w:p>
-    <w:p>
-      <w:pPr>
         <w:ind w:firstLine="720"/>
         <w:jc w:val="both"/>
         <w:rPr>
@@ -5012,8 +5083,35 @@
           <w:sz w:val="28"/>
           <w:szCs w:val="28"/>
         </w:rPr>
-        <w:t>” описывает категорию происшествия (что произошло). Его отсутствие означает, что ДТП не было.</w:t>
-      </w:r>
+        <w:t xml:space="preserve">” описывает категорию происшествия (что произошло). Его </w:t>
+      </w:r>
+      <w:r>
+        <w:rPr>
+          <w:rFonts w:ascii="Times New Roman" w:hAnsi="Times New Roman" w:cs="Times New Roman"/>
+          <w:sz w:val="28"/>
+          <w:szCs w:val="28"/>
+        </w:rPr>
+        <w:t>пропуск</w:t>
+      </w:r>
+      <w:r>
+        <w:rPr>
+          <w:rFonts w:ascii="Times New Roman" w:hAnsi="Times New Roman" w:cs="Times New Roman"/>
+          <w:sz w:val="28"/>
+          <w:szCs w:val="28"/>
+        </w:rPr>
+        <w:t xml:space="preserve"> означает, что ДТП не было.</w:t>
+      </w:r>
+    </w:p>
+    <w:p>
+      <w:pPr>
+        <w:ind w:firstLine="720"/>
+        <w:jc w:val="both"/>
+        <w:rPr>
+          <w:rFonts w:ascii="Times New Roman" w:hAnsi="Times New Roman" w:cs="Times New Roman"/>
+          <w:sz w:val="28"/>
+          <w:szCs w:val="28"/>
+        </w:rPr>
+      </w:pPr>
     </w:p>
     <w:p>
       <w:pPr>
@@ -5025,10 +5123,136 @@
           <w:szCs w:val="28"/>
         </w:rPr>
       </w:pPr>
-    </w:p>
-    <w:p>
-      <w:pPr>
-        <w:ind w:left="720" w:firstLine="720"/>
+      <w:r>
+        <w:rPr>
+          <w:rFonts w:ascii="Times New Roman" w:hAnsi="Times New Roman" w:cs="Times New Roman"/>
+          <w:sz w:val="28"/>
+          <w:szCs w:val="28"/>
+        </w:rPr>
+        <w:t xml:space="preserve">Исходя из того, что значение </w:t>
+      </w:r>
+      <w:r>
+        <w:rPr>
+          <w:rFonts w:ascii="Times New Roman" w:hAnsi="Times New Roman" w:cs="Times New Roman"/>
+          <w:sz w:val="28"/>
+          <w:szCs w:val="28"/>
+          <w:lang w:val="en-US"/>
+        </w:rPr>
+        <w:t>nan</w:t>
+      </w:r>
+      <w:r>
+        <w:rPr>
+          <w:rFonts w:ascii="Times New Roman" w:hAnsi="Times New Roman" w:cs="Times New Roman"/>
+          <w:sz w:val="28"/>
+          <w:szCs w:val="28"/>
+        </w:rPr>
+        <w:t xml:space="preserve"> в этих признаках присуще отсутствию ДТП, я заменил в них значения: 1 и 0 в зависимости от наличия записи. Также в численных признаках “</w:t>
+      </w:r>
+      <w:r>
+        <w:rPr>
+          <w:rFonts w:ascii="Times New Roman" w:hAnsi="Times New Roman" w:cs="Times New Roman"/>
+          <w:sz w:val="28"/>
+          <w:szCs w:val="28"/>
+          <w:lang w:val="en-US"/>
+        </w:rPr>
+        <w:t>dead</w:t>
+      </w:r>
+      <w:r>
+        <w:rPr>
+          <w:rFonts w:ascii="Times New Roman" w:hAnsi="Times New Roman" w:cs="Times New Roman"/>
+          <w:sz w:val="28"/>
+          <w:szCs w:val="28"/>
+        </w:rPr>
+        <w:t>_</w:t>
+      </w:r>
+      <w:r>
+        <w:rPr>
+          <w:rFonts w:ascii="Times New Roman" w:hAnsi="Times New Roman" w:cs="Times New Roman"/>
+          <w:sz w:val="28"/>
+          <w:szCs w:val="28"/>
+          <w:lang w:val="en-US"/>
+        </w:rPr>
+        <w:t>count</w:t>
+      </w:r>
+      <w:r>
+        <w:rPr>
+          <w:rFonts w:ascii="Times New Roman" w:hAnsi="Times New Roman" w:cs="Times New Roman"/>
+          <w:sz w:val="28"/>
+          <w:szCs w:val="28"/>
+        </w:rPr>
+        <w:t>” (количество летальных исходов), “</w:t>
+      </w:r>
+      <w:r>
+        <w:rPr>
+          <w:rFonts w:ascii="Times New Roman" w:hAnsi="Times New Roman" w:cs="Times New Roman"/>
+          <w:sz w:val="28"/>
+          <w:szCs w:val="28"/>
+          <w:lang w:val="en-US"/>
+        </w:rPr>
+        <w:t>injured</w:t>
+      </w:r>
+      <w:r>
+        <w:rPr>
+          <w:rFonts w:ascii="Times New Roman" w:hAnsi="Times New Roman" w:cs="Times New Roman"/>
+          <w:sz w:val="28"/>
+          <w:szCs w:val="28"/>
+        </w:rPr>
+        <w:t>_</w:t>
+      </w:r>
+      <w:r>
+        <w:rPr>
+          <w:rFonts w:ascii="Times New Roman" w:hAnsi="Times New Roman" w:cs="Times New Roman"/>
+          <w:sz w:val="28"/>
+          <w:szCs w:val="28"/>
+          <w:lang w:val="en-US"/>
+        </w:rPr>
+        <w:t>count</w:t>
+      </w:r>
+      <w:r>
+        <w:rPr>
+          <w:rFonts w:ascii="Times New Roman" w:hAnsi="Times New Roman" w:cs="Times New Roman"/>
+          <w:sz w:val="28"/>
+          <w:szCs w:val="28"/>
+        </w:rPr>
+        <w:t>” (количество пострадавших) и “</w:t>
+      </w:r>
+      <w:r>
+        <w:rPr>
+          <w:rFonts w:ascii="Times New Roman" w:hAnsi="Times New Roman" w:cs="Times New Roman"/>
+          <w:sz w:val="28"/>
+          <w:szCs w:val="28"/>
+          <w:lang w:val="en-US"/>
+        </w:rPr>
+        <w:t>participants</w:t>
+      </w:r>
+      <w:r>
+        <w:rPr>
+          <w:rFonts w:ascii="Times New Roman" w:hAnsi="Times New Roman" w:cs="Times New Roman"/>
+          <w:sz w:val="28"/>
+          <w:szCs w:val="28"/>
+        </w:rPr>
+        <w:t>_</w:t>
+      </w:r>
+      <w:r>
+        <w:rPr>
+          <w:rFonts w:ascii="Times New Roman" w:hAnsi="Times New Roman" w:cs="Times New Roman"/>
+          <w:sz w:val="28"/>
+          <w:szCs w:val="28"/>
+          <w:lang w:val="en-US"/>
+        </w:rPr>
+        <w:t>count</w:t>
+      </w:r>
+      <w:r>
+        <w:rPr>
+          <w:rFonts w:ascii="Times New Roman" w:hAnsi="Times New Roman" w:cs="Times New Roman"/>
+          <w:sz w:val="28"/>
+          <w:szCs w:val="28"/>
+        </w:rPr>
+        <w:t xml:space="preserve">” (количество участниках) заменил пропуски (отсутствие записи о происшествии) на 0. </w:t>
+      </w:r>
+    </w:p>
+    <w:p>
+      <w:pPr>
         <w:jc w:val="both"/>
         <w:rPr>
           <w:rFonts w:ascii="Times New Roman" w:hAnsi="Times New Roman" w:cs="Times New Roman"/>
@@ -5039,7 +5263,6 @@
     </w:p>
     <w:p>
       <w:pPr>
-        <w:ind w:left="720" w:firstLine="720"/>
         <w:jc w:val="both"/>
         <w:rPr>
           <w:rFonts w:ascii="Times New Roman" w:hAnsi="Times New Roman" w:cs="Times New Roman"/>
@@ -5047,133 +5270,6 @@
           <w:szCs w:val="28"/>
         </w:rPr>
       </w:pPr>
-      <w:r>
-        <w:rPr>
-          <w:rFonts w:ascii="Times New Roman" w:hAnsi="Times New Roman" w:cs="Times New Roman"/>
-          <w:sz w:val="28"/>
-          <w:szCs w:val="28"/>
-        </w:rPr>
-        <w:t xml:space="preserve">Исходя из того, что значение </w:t>
-      </w:r>
-      <w:r>
-        <w:rPr>
-          <w:rFonts w:ascii="Times New Roman" w:hAnsi="Times New Roman" w:cs="Times New Roman"/>
-          <w:sz w:val="28"/>
-          <w:szCs w:val="28"/>
-          <w:lang w:val="en-US"/>
-        </w:rPr>
-        <w:t>nan</w:t>
-      </w:r>
-      <w:r>
-        <w:rPr>
-          <w:rFonts w:ascii="Times New Roman" w:hAnsi="Times New Roman" w:cs="Times New Roman"/>
-          <w:sz w:val="28"/>
-          <w:szCs w:val="28"/>
-        </w:rPr>
-        <w:t xml:space="preserve"> в этих признаках присуще отсутствию ДТП, я заменил в них значения: 1 и 0 в зависимости от наличия записи. Также в численных признаках “</w:t>
-      </w:r>
-      <w:r>
-        <w:rPr>
-          <w:rFonts w:ascii="Times New Roman" w:hAnsi="Times New Roman" w:cs="Times New Roman"/>
-          <w:sz w:val="28"/>
-          <w:szCs w:val="28"/>
-          <w:lang w:val="en-US"/>
-        </w:rPr>
-        <w:t>dead</w:t>
-      </w:r>
-      <w:r>
-        <w:rPr>
-          <w:rFonts w:ascii="Times New Roman" w:hAnsi="Times New Roman" w:cs="Times New Roman"/>
-          <w:sz w:val="28"/>
-          <w:szCs w:val="28"/>
-        </w:rPr>
-        <w:t>_</w:t>
-      </w:r>
-      <w:r>
-        <w:rPr>
-          <w:rFonts w:ascii="Times New Roman" w:hAnsi="Times New Roman" w:cs="Times New Roman"/>
-          <w:sz w:val="28"/>
-          <w:szCs w:val="28"/>
-          <w:lang w:val="en-US"/>
-        </w:rPr>
-        <w:t>count</w:t>
-      </w:r>
-      <w:r>
-        <w:rPr>
-          <w:rFonts w:ascii="Times New Roman" w:hAnsi="Times New Roman" w:cs="Times New Roman"/>
-          <w:sz w:val="28"/>
-          <w:szCs w:val="28"/>
-        </w:rPr>
-        <w:t>” (количество летальных исходов), “</w:t>
-      </w:r>
-      <w:r>
-        <w:rPr>
-          <w:rFonts w:ascii="Times New Roman" w:hAnsi="Times New Roman" w:cs="Times New Roman"/>
-          <w:sz w:val="28"/>
-          <w:szCs w:val="28"/>
-          <w:lang w:val="en-US"/>
-        </w:rPr>
-        <w:t>injured</w:t>
-      </w:r>
-      <w:r>
-        <w:rPr>
-          <w:rFonts w:ascii="Times New Roman" w:hAnsi="Times New Roman" w:cs="Times New Roman"/>
-          <w:sz w:val="28"/>
-          <w:szCs w:val="28"/>
-        </w:rPr>
-        <w:t>_</w:t>
-      </w:r>
-      <w:r>
-        <w:rPr>
-          <w:rFonts w:ascii="Times New Roman" w:hAnsi="Times New Roman" w:cs="Times New Roman"/>
-          <w:sz w:val="28"/>
-          <w:szCs w:val="28"/>
-          <w:lang w:val="en-US"/>
-        </w:rPr>
-        <w:t>count</w:t>
-      </w:r>
-      <w:r>
-        <w:rPr>
-          <w:rFonts w:ascii="Times New Roman" w:hAnsi="Times New Roman" w:cs="Times New Roman"/>
-          <w:sz w:val="28"/>
-          <w:szCs w:val="28"/>
-        </w:rPr>
-        <w:t>” (количество пострадавших) и “</w:t>
-      </w:r>
-      <w:r>
-        <w:rPr>
-          <w:rFonts w:ascii="Times New Roman" w:hAnsi="Times New Roman" w:cs="Times New Roman"/>
-          <w:sz w:val="28"/>
-          <w:szCs w:val="28"/>
-          <w:lang w:val="en-US"/>
-        </w:rPr>
-        <w:t>participants</w:t>
-      </w:r>
-      <w:r>
-        <w:rPr>
-          <w:rFonts w:ascii="Times New Roman" w:hAnsi="Times New Roman" w:cs="Times New Roman"/>
-          <w:sz w:val="28"/>
-          <w:szCs w:val="28"/>
-        </w:rPr>
-        <w:t>_</w:t>
-      </w:r>
-      <w:r>
-        <w:rPr>
-          <w:rFonts w:ascii="Times New Roman" w:hAnsi="Times New Roman" w:cs="Times New Roman"/>
-          <w:sz w:val="28"/>
-          <w:szCs w:val="28"/>
-          <w:lang w:val="en-US"/>
-        </w:rPr>
-        <w:t>count</w:t>
-      </w:r>
-      <w:r>
-        <w:rPr>
-          <w:rFonts w:ascii="Times New Roman" w:hAnsi="Times New Roman" w:cs="Times New Roman"/>
-          <w:sz w:val="28"/>
-          <w:szCs w:val="28"/>
-        </w:rPr>
-        <w:t xml:space="preserve">” (количество участниках) заменил пропуски (отсутствие записи о происшествии) на 0. </w:t>
-      </w:r>
     </w:p>
     <w:p>
       <w:pPr>
@@ -5491,16 +5587,6 @@
         </w:rPr>
         <w:t>Заметим, что количество записей отсутствия ДТП и наличия сильно отличается. Это может плохо повлиять на обучение модели. Поэтому на этапе разделения на выборки, нужно будет провести баланс классов, то есть примерно уравнять их количество.</w:t>
       </w:r>
-    </w:p>
-    <w:p>
-      <w:pPr>
-        <w:jc w:val="both"/>
-        <w:rPr>
-          <w:rFonts w:ascii="Times New Roman" w:hAnsi="Times New Roman" w:cs="Times New Roman"/>
-          <w:sz w:val="28"/>
-          <w:szCs w:val="28"/>
-        </w:rPr>
-      </w:pPr>
     </w:p>
     <w:p>
       <w:pPr>
@@ -5754,7 +5840,6 @@
           <w:rFonts w:ascii="Times New Roman" w:hAnsi="Times New Roman" w:cs="Times New Roman"/>
           <w:sz w:val="28"/>
           <w:szCs w:val="28"/>
-          <w:lang w:val="en-US"/>
         </w:rPr>
       </w:pPr>
       <w:r>
@@ -5764,7 +5849,23 @@
           <w:szCs w:val="28"/>
         </w:rPr>
         <w:tab/>
-        <w:t>Признаки, в который процент пропусков больше 65, что является достаточным значением, были удалены. Затем выделил, что осталось.</w:t>
+        <w:t xml:space="preserve">Признаки, в который процент пропусков больше 65, что является </w:t>
+      </w:r>
+      <w:r>
+        <w:rPr>
+          <w:rFonts w:ascii="Times New Roman" w:hAnsi="Times New Roman" w:cs="Times New Roman"/>
+          <w:sz w:val="28"/>
+          <w:szCs w:val="28"/>
+        </w:rPr>
+        <w:t>большим</w:t>
+      </w:r>
+      <w:r>
+        <w:rPr>
+          <w:rFonts w:ascii="Times New Roman" w:hAnsi="Times New Roman" w:cs="Times New Roman"/>
+          <w:sz w:val="28"/>
+          <w:szCs w:val="28"/>
+        </w:rPr>
+        <w:t xml:space="preserve"> значением, были удалены. Затем выделил, что осталось.</w:t>
       </w:r>
     </w:p>
     <w:p>
@@ -6271,7 +6372,39 @@
           <w:sz w:val="28"/>
           <w:szCs w:val="28"/>
         </w:rPr>
-        <w:t xml:space="preserve">”, внутри неё установил лимит для определения аномалий в 3 стандартных отклонения от среднего значения, определил верхнюю и нижнюю границы, в которых данные считаются нормальными. Затем определил в каждой строке, является ли запись аномалией, 0 – нет, 1 – да. Однако во время построения модели оказалось, что удаление аномалий плохо сказывается на способности прогнозирования. </w:t>
+        <w:t xml:space="preserve">”, внутри неё установил лимит для определения аномалий в 3 стандартных отклонения от среднего значения, определил верхнюю и нижнюю границы, в которых данные считаются нормальными. Затем </w:t>
+      </w:r>
+      <w:r>
+        <w:rPr>
+          <w:rFonts w:ascii="Times New Roman" w:hAnsi="Times New Roman" w:cs="Times New Roman"/>
+          <w:sz w:val="28"/>
+          <w:szCs w:val="28"/>
+        </w:rPr>
+        <w:t>добавил</w:t>
+      </w:r>
+      <w:r>
+        <w:rPr>
+          <w:rFonts w:ascii="Times New Roman" w:hAnsi="Times New Roman" w:cs="Times New Roman"/>
+          <w:sz w:val="28"/>
+          <w:szCs w:val="28"/>
+        </w:rPr>
+        <w:t xml:space="preserve"> в каждой строке, является ли запись аномалией, 0 – нет, 1 – да. Однако во время построения модели оказалось, что удаление </w:t>
+      </w:r>
+      <w:r>
+        <w:rPr>
+          <w:rFonts w:ascii="Times New Roman" w:hAnsi="Times New Roman" w:cs="Times New Roman"/>
+          <w:sz w:val="28"/>
+          <w:szCs w:val="28"/>
+        </w:rPr>
+        <w:t>выбросов</w:t>
+      </w:r>
+      <w:r>
+        <w:rPr>
+          <w:rFonts w:ascii="Times New Roman" w:hAnsi="Times New Roman" w:cs="Times New Roman"/>
+          <w:sz w:val="28"/>
+          <w:szCs w:val="28"/>
+        </w:rPr>
+        <w:t xml:space="preserve"> плохо сказывается на способности прогнозирования. </w:t>
       </w:r>
     </w:p>
     <w:p>
@@ -8871,7 +9004,25 @@
           <w:szCs w:val="28"/>
           <w:lang w:val="en-US"/>
         </w:rPr>
-        <w:t>RandomForestClassfier</w:t>
+        <w:t>RandomForestClass</w:t>
+      </w:r>
+      <w:r>
+        <w:rPr>
+          <w:rFonts w:ascii="Times New Roman" w:hAnsi="Times New Roman" w:cs="Times New Roman"/>
+          <w:sz w:val="28"/>
+          <w:szCs w:val="28"/>
+          <w:lang w:val="en-US"/>
+        </w:rPr>
+        <w:t>i</w:t>
+      </w:r>
+      <w:r>
+        <w:rPr>
+          <w:rFonts w:ascii="Times New Roman" w:hAnsi="Times New Roman" w:cs="Times New Roman"/>
+          <w:sz w:val="28"/>
+          <w:szCs w:val="28"/>
+          <w:lang w:val="en-US"/>
+        </w:rPr>
+        <w:t>fier</w:t>
       </w:r>
       <w:proofErr w:type="spellEnd"/>
       <w:r>

</xml_diff>